<commit_message>
dodala opseg - Edina
</commit_message>
<xml_diff>
--- a/PripremnaAnaliza.docx
+++ b/PripremnaAnaliza.docx
@@ -49,6 +49,19 @@
         </w:rPr>
         <w:t>Opšti i posebni ciljevi projekta</w:t>
       </w:r>
+    </w:p>
+    <w:p>
+      <w:pPr>
+        <w:ind w:firstLine="360"/>
+        <w:rPr>
+          <w:b/>
+          <w:sz w:val="32"/>
+          <w:szCs w:val="32"/>
+          <w:lang w:val="sr-Latn-BA"/>
+        </w:rPr>
+      </w:pPr>
+      <w:bookmarkStart w:id="0" w:name="_GoBack"/>
+      <w:bookmarkEnd w:id="0"/>
     </w:p>
     <w:p>
       <w:pPr>
@@ -313,6 +326,7 @@
           <w:szCs w:val="24"/>
           <w:lang w:val="sr-Latn-BA"/>
         </w:rPr>
+        <w:lastRenderedPageBreak/>
         <w:t>Podrška inovacijama i razvoju novih pristupa u obrazovanju i osposobljavanju. Unapređenje kvaliteta obrazovanja i osposobljavanja kroz razmenu iskustava i dobre prakse.</w:t>
       </w:r>
     </w:p>
@@ -335,7 +349,6 @@
           <w:szCs w:val="24"/>
           <w:lang w:val="sr-Latn-BA"/>
         </w:rPr>
-        <w:lastRenderedPageBreak/>
         <w:t>Podrška razvoju i implementaciji politika u oblasti obrazovanja i osposobljavanja u skladu sa evropskim standardima i ciljevima.</w:t>
       </w:r>
     </w:p>
@@ -535,8 +548,6 @@
           <w:lang w:val="sr-Latn-BA"/>
         </w:rPr>
       </w:pPr>
-      <w:bookmarkStart w:id="0" w:name="_GoBack"/>
-      <w:bookmarkEnd w:id="0"/>
     </w:p>
     <w:sectPr>
       <w:pgSz w:w="11906" w:h="16838"/>

</xml_diff>